<commit_message>
Switch to model_iterate with variable T data
</commit_message>
<xml_diff>
--- a/CORPSE_explanation_of_scripts.docx
+++ b/CORPSE_explanation_of_scripts.docx
@@ -1,6 +1,6 @@
 
 <file path=word/document.xml><?xml version="1.0" encoding="utf-8"?>
-<w:document xmlns:wpc="http://schemas.microsoft.com/office/word/2010/wordprocessingCanvas" xmlns:cx="http://schemas.microsoft.com/office/drawing/2014/chartex" xmlns:cx1="http://schemas.microsoft.com/office/drawing/2015/9/8/chartex" xmlns:cx2="http://schemas.microsoft.com/office/drawing/2015/10/21/chartex" xmlns:cx3="http://schemas.microsoft.com/office/drawing/2016/5/9/chartex" xmlns:cx4="http://schemas.microsoft.com/office/drawing/2016/5/10/chartex" xmlns:cx5="http://schemas.microsoft.com/office/drawing/2016/5/11/chartex" xmlns:cx6="http://schemas.microsoft.com/office/drawing/2016/5/12/chartex" xmlns:cx7="http://schemas.microsoft.com/office/drawing/2016/5/13/chartex" xmlns:cx8="http://schemas.microsoft.com/office/drawing/2016/5/14/chartex" xmlns:mc="http://schemas.openxmlformats.org/markup-compatibility/2006" xmlns:aink="http://schemas.microsoft.com/office/drawing/2016/ink" xmlns:am3d="http://schemas.microsoft.com/office/drawing/2017/model3d" xmlns:o="urn:schemas-microsoft-com:office:office" xmlns:oel="http://schemas.microsoft.com/office/2019/extlst" xmlns:r="http://schemas.openxmlformats.org/officeDocument/2006/relationships" xmlns:m="http://schemas.openxmlformats.org/officeDocument/2006/math" xmlns:v="urn:schemas-microsoft-com:vml" xmlns:wp14="http://schemas.microsoft.com/office/word/2010/wordprocessingDrawing" xmlns:wp="http://schemas.openxmlformats.org/drawingml/2006/wordprocessingDrawing" xmlns:w10="urn:schemas-microsoft-com:office:word" xmlns:w="http://schemas.openxmlformats.org/wordprocessingml/2006/main" xmlns:w14="http://schemas.microsoft.com/office/word/2010/wordml" xmlns:w15="http://schemas.microsoft.com/office/word/2012/wordml" xmlns:w16cex="http://schemas.microsoft.com/office/word/2018/wordml/cex" xmlns:w16cid="http://schemas.microsoft.com/office/word/2016/wordml/cid" xmlns:w16="http://schemas.microsoft.com/office/word/2018/wordml" xmlns:w16du="http://schemas.microsoft.com/office/word/2023/wordml/word16du" xmlns:w16sdtdh="http://schemas.microsoft.com/office/word/2020/wordml/sdtdatahash" xmlns:w16se="http://schemas.microsoft.com/office/word/2015/wordml/symex" xmlns:wpg="http://schemas.microsoft.com/office/word/2010/wordprocessingGroup" xmlns:wpi="http://schemas.microsoft.com/office/word/2010/wordprocessingInk" xmlns:wne="http://schemas.microsoft.com/office/word/2006/wordml" xmlns:wps="http://schemas.microsoft.com/office/word/2010/wordprocessingShape" mc:Ignorable="w14 w15 w16se w16cid w16 w16cex w16sdtdh w16du wp14">
+<w:document xmlns:wpc="http://schemas.microsoft.com/office/word/2010/wordprocessingCanvas" xmlns:cx="http://schemas.microsoft.com/office/drawing/2014/chartex" xmlns:cx1="http://schemas.microsoft.com/office/drawing/2015/9/8/chartex" xmlns:cx2="http://schemas.microsoft.com/office/drawing/2015/10/21/chartex" xmlns:cx3="http://schemas.microsoft.com/office/drawing/2016/5/9/chartex" xmlns:cx4="http://schemas.microsoft.com/office/drawing/2016/5/10/chartex" xmlns:cx5="http://schemas.microsoft.com/office/drawing/2016/5/11/chartex" xmlns:cx6="http://schemas.microsoft.com/office/drawing/2016/5/12/chartex" xmlns:cx7="http://schemas.microsoft.com/office/drawing/2016/5/13/chartex" xmlns:cx8="http://schemas.microsoft.com/office/drawing/2016/5/14/chartex" xmlns:mc="http://schemas.openxmlformats.org/markup-compatibility/2006" xmlns:aink="http://schemas.microsoft.com/office/drawing/2016/ink" xmlns:am3d="http://schemas.microsoft.com/office/drawing/2017/model3d" xmlns:o="urn:schemas-microsoft-com:office:office" xmlns:oel="http://schemas.microsoft.com/office/2019/extlst" xmlns:r="http://schemas.openxmlformats.org/officeDocument/2006/relationships" xmlns:m="http://schemas.openxmlformats.org/officeDocument/2006/math" xmlns:v="urn:schemas-microsoft-com:vml" xmlns:wp14="http://schemas.microsoft.com/office/word/2010/wordprocessingDrawing" xmlns:wp="http://schemas.openxmlformats.org/drawingml/2006/wordprocessingDrawing" xmlns:w10="urn:schemas-microsoft-com:office:word" xmlns:w="http://schemas.openxmlformats.org/wordprocessingml/2006/main" xmlns:w14="http://schemas.microsoft.com/office/word/2010/wordml" xmlns:w15="http://schemas.microsoft.com/office/word/2012/wordml" xmlns:w16cex="http://schemas.microsoft.com/office/word/2018/wordml/cex" xmlns:w16cid="http://schemas.microsoft.com/office/word/2016/wordml/cid" xmlns:w16="http://schemas.microsoft.com/office/word/2018/wordml" xmlns:w16du="http://schemas.microsoft.com/office/word/2023/wordml/word16du" xmlns:w16sdtdh="http://schemas.microsoft.com/office/word/2020/wordml/sdtdatahash" xmlns:w16sdtfl="http://schemas.microsoft.com/office/word/2024/wordml/sdtformatlock" xmlns:w16se="http://schemas.microsoft.com/office/word/2015/wordml/symex" xmlns:wpg="http://schemas.microsoft.com/office/word/2010/wordprocessingGroup" xmlns:wpi="http://schemas.microsoft.com/office/word/2010/wordprocessingInk" xmlns:wne="http://schemas.microsoft.com/office/word/2006/wordml" xmlns:wps="http://schemas.microsoft.com/office/word/2010/wordprocessingShape" mc:Ignorable="w14 w15 w16se w16cid w16 w16cex w16sdtdh w16sdtfl w16du wp14">
   <w:body>
     <w:p>
       <w:r>
@@ -2037,19 +2037,7 @@
                 <w:rPr>
                   <w:rFonts w:ascii="Cambria Math" w:hAnsi="Cambria Math"/>
                 </w:rPr>
-                <m:t>Unprotected C</m:t>
-              </m:r>
-              <m:r>
-                <w:rPr>
-                  <w:rFonts w:ascii="Cambria Math" w:hAnsi="Cambria Math"/>
-                </w:rPr>
-                <m:t>×</m:t>
-              </m:r>
-              <m:r>
-                <w:rPr>
-                  <w:rFonts w:ascii="Cambria Math" w:hAnsi="Cambria Math"/>
-                </w:rPr>
-                <m:t xml:space="preserve"> </m:t>
+                <m:t xml:space="preserve">Unprotected C× </m:t>
               </m:r>
               <m:sSub>
                 <m:sSubPr>
@@ -2177,6 +2165,37 @@
       <w:pPr>
         <w:ind w:left="720" w:firstLine="720"/>
       </w:pPr>
+      <w:r>
+        <w:t xml:space="preserve">“Decomposition rate is determined by a temperature-dependent maximum enzymatic conversation rate, the size of the unprotected C pool, and the ratio of microbial biomass to unprotected C. The dependence on microbial biomass is expressed in the form of a reverse Michaelis-Menten saturation. With this model form, the decomposition rate scales linearly with total C, as long as the ratio of microbial biomass to unprotected C remains constant.” </w:t>
+      </w:r>
+      <w:r>
+        <w:fldChar w:fldCharType="begin" w:fldLock="1"/>
+      </w:r>
+      <w:r>
+        <w:instrText>ADDIN CSL_CITATION {"citationItems":[{"id":"ITEM-1","itemData":{"DOI":"10.1038/nclimate2436","ISSN":"17586798","abstract":"The sensitivity of soil organic carbon (SOC) to changing environmental conditions represents a critical uncertainty in coupled carbon cycle-climate models. Much of this uncertainty arises from our limited understanding of the extent to which root-microbe interactions induce SOC losses (through accelerated decomposition or priming) or indirectly promote SOC gains (via protection through interactions with mineral particles). We developed a new SOC model to examine priming and protection responses to rising atmospheric CO 2. The model captured disparate SOC responses at two temperate free-air CO 2 enrichment (FACE) experiments. We show that stabilization of new carbon in protected SOC pools may equal or exceed microbial priming of old SOC in ecosystems with readily decomposable litter and high clay content (for example, Oak Ridge). In contrast, carbon losses induced through priming dominate the net SOC response in ecosystems with more resistant litters and lower clay content (for example, Duke). The SOC model was fully integrated into a global terrestrial carbon cycle model to run global simulations of elevated CO 2 effects. Although protected carbon provides an important constraint on priming effects, priming nonetheless reduced SOC storage in the majority of terrestrial areas, partially counterbalancing SOC gains from enhanced ecosystem productivity.","author":[{"dropping-particle":"","family":"Sulman","given":"Benjamin N.","non-dropping-particle":"","parse-names":false,"suffix":""},{"dropping-particle":"","family":"Phillips","given":"Richard P.","non-dropping-particle":"","parse-names":false,"suffix":""},{"dropping-particle":"","family":"Oishi","given":"A. Christopher","non-dropping-particle":"","parse-names":false,"suffix":""},{"dropping-particle":"","family":"Shevliakova","given":"Elena","non-dropping-particle":"","parse-names":false,"suffix":""},{"dropping-particle":"","family":"Pacala","given":"Stephen W.","non-dropping-particle":"","parse-names":false,"suffix":""}],"container-title":"Nature Climate Change","id":"ITEM-1","issue":"12","issued":{"date-parts":[["2014","11","10"]]},"note":"From Duplicate 1 (Microbe-driven turnover offsets mineral-mediated storage of soil carbon under elevated CO2 - Sulman, Benjamin N.; Phillips, Richard P.; Oishi, A. Christopher; Shevliakova, Elena; Pacala, Stephen W.)\n\nCORPSE","page":"1099-1102","publisher":"Nature Publishing Group","title":"Microbe-driven turnover offsets mineral-mediated storage of soil carbon under elevated CO2","type":"article-journal","volume":"4"},"uris":["http://www.mendeley.com/documents/?uuid=6d22367a-8be0-4bda-9ec8-ffa47dbfba56"]}],"mendeley":{"formattedCitation":"(Sulman, Phillips, Oishi, Shevliakova, &amp; Pacala, 2014)","plainTextFormattedCitation":"(Sulman, Phillips, Oishi, Shevliakova, &amp; Pacala, 2014)"},"properties":{"noteIndex":0},"schema":"https://github.com/citation-style-language/schema/raw/master/csl-citation.json"}</w:instrText>
+      </w:r>
+      <w:r>
+        <w:fldChar w:fldCharType="separate"/>
+      </w:r>
+      <w:r>
+        <w:rPr>
+          <w:noProof/>
+        </w:rPr>
+        <w:t>(Sulman, Phillips, Oishi, Shevliakova, &amp; Pacala, 2014)</w:t>
+      </w:r>
+      <w:r>
+        <w:fldChar w:fldCharType="end"/>
+      </w:r>
+    </w:p>
+    <w:p>
+      <w:pPr>
+        <w:ind w:left="720" w:firstLine="720"/>
+      </w:pPr>
+    </w:p>
+    <w:p>
+      <w:pPr>
+        <w:ind w:left="720" w:firstLine="720"/>
+      </w:pPr>
     </w:p>
     <w:p>
       <w:pPr>
@@ -2351,46 +2370,17 @@
           <w:ilvl w:val="2"/>
           <w:numId w:val="1"/>
         </w:numPr>
-        <w:rPr>
-          <w:lang w:val="es-PY"/>
-        </w:rPr>
-      </w:pPr>
-      <w:proofErr w:type="spellStart"/>
-      <w:r>
-        <w:rPr>
-          <w:lang w:val="es-PY"/>
-        </w:rPr>
+      </w:pPr>
+      <w:proofErr w:type="spellStart"/>
+      <w:r>
         <w:t>Ea</w:t>
       </w:r>
       <w:proofErr w:type="spellEnd"/>
       <w:r>
-        <w:rPr>
-          <w:lang w:val="es-PY"/>
-        </w:rPr>
-        <w:t xml:space="preserve"> = {</w:t>
-      </w:r>
-      <w:proofErr w:type="spellStart"/>
-      <w:r>
-        <w:rPr>
-          <w:lang w:val="es-PY"/>
-        </w:rPr>
-        <w:t>Fast</w:t>
-      </w:r>
-      <w:proofErr w:type="spellEnd"/>
-      <w:r>
-        <w:rPr>
-          <w:lang w:val="es-PY"/>
-        </w:rPr>
-        <w:t>: 5e3, Slow:30e3, Necro:5e3, PyC:5e3}</w:t>
-      </w:r>
-    </w:p>
-    <w:p>
-      <w:pPr>
-        <w:rPr>
-          <w:lang w:val="es-PY"/>
-        </w:rPr>
-      </w:pPr>
-    </w:p>
+        <w:t xml:space="preserve"> = {Fast: 5e3, Slow:30e3, Necro:5e3, PyC:5e3}</w:t>
+      </w:r>
+    </w:p>
+    <w:p/>
     <w:p>
       <w:pPr>
         <w:pStyle w:val="ListParagraph"/>
@@ -2405,6 +2395,7 @@
           <w:b/>
           <w:bCs/>
         </w:rPr>
+        <w:lastRenderedPageBreak/>
         <w:t>sumCtypes</w:t>
       </w:r>
       <w:proofErr w:type="spellEnd"/>
@@ -2899,6 +2890,7 @@
         </w:numPr>
       </w:pPr>
       <w:r>
+        <w:lastRenderedPageBreak/>
         <w:t>Pools = fast, slow, necromass, PyC + protected/unprotected</w:t>
       </w:r>
     </w:p>
@@ -3017,7 +3009,6 @@
       </w:pPr>
       <w:proofErr w:type="spellStart"/>
       <w:r>
-        <w:lastRenderedPageBreak/>
         <w:t>gas_diffusion_exp</w:t>
       </w:r>
       <w:proofErr w:type="spellEnd"/>
@@ -3272,7 +3263,7 @@
 </file>
 
 <file path=word/comments.xml><?xml version="1.0" encoding="utf-8"?>
-<w:comments xmlns:wpc="http://schemas.microsoft.com/office/word/2010/wordprocessingCanvas" xmlns:cx="http://schemas.microsoft.com/office/drawing/2014/chartex" xmlns:cx1="http://schemas.microsoft.com/office/drawing/2015/9/8/chartex" xmlns:cx2="http://schemas.microsoft.com/office/drawing/2015/10/21/chartex" xmlns:cx3="http://schemas.microsoft.com/office/drawing/2016/5/9/chartex" xmlns:cx4="http://schemas.microsoft.com/office/drawing/2016/5/10/chartex" xmlns:cx5="http://schemas.microsoft.com/office/drawing/2016/5/11/chartex" xmlns:cx6="http://schemas.microsoft.com/office/drawing/2016/5/12/chartex" xmlns:cx7="http://schemas.microsoft.com/office/drawing/2016/5/13/chartex" xmlns:cx8="http://schemas.microsoft.com/office/drawing/2016/5/14/chartex" xmlns:mc="http://schemas.openxmlformats.org/markup-compatibility/2006" xmlns:aink="http://schemas.microsoft.com/office/drawing/2016/ink" xmlns:am3d="http://schemas.microsoft.com/office/drawing/2017/model3d" xmlns:o="urn:schemas-microsoft-com:office:office" xmlns:oel="http://schemas.microsoft.com/office/2019/extlst" xmlns:r="http://schemas.openxmlformats.org/officeDocument/2006/relationships" xmlns:m="http://schemas.openxmlformats.org/officeDocument/2006/math" xmlns:v="urn:schemas-microsoft-com:vml" xmlns:wp14="http://schemas.microsoft.com/office/word/2010/wordprocessingDrawing" xmlns:wp="http://schemas.openxmlformats.org/drawingml/2006/wordprocessingDrawing" xmlns:w10="urn:schemas-microsoft-com:office:word" xmlns:w="http://schemas.openxmlformats.org/wordprocessingml/2006/main" xmlns:w14="http://schemas.microsoft.com/office/word/2010/wordml" xmlns:w15="http://schemas.microsoft.com/office/word/2012/wordml" xmlns:w16cex="http://schemas.microsoft.com/office/word/2018/wordml/cex" xmlns:w16cid="http://schemas.microsoft.com/office/word/2016/wordml/cid" xmlns:w16="http://schemas.microsoft.com/office/word/2018/wordml" xmlns:w16du="http://schemas.microsoft.com/office/word/2023/wordml/word16du" xmlns:w16sdtdh="http://schemas.microsoft.com/office/word/2020/wordml/sdtdatahash" xmlns:w16se="http://schemas.microsoft.com/office/word/2015/wordml/symex" xmlns:wpg="http://schemas.microsoft.com/office/word/2010/wordprocessingGroup" xmlns:wpi="http://schemas.microsoft.com/office/word/2010/wordprocessingInk" xmlns:wne="http://schemas.microsoft.com/office/word/2006/wordml" xmlns:wps="http://schemas.microsoft.com/office/word/2010/wordprocessingShape" mc:Ignorable="w14 w15 w16se w16cid w16 w16cex w16sdtdh w16du wp14">
+<w:comments xmlns:wpc="http://schemas.microsoft.com/office/word/2010/wordprocessingCanvas" xmlns:cx="http://schemas.microsoft.com/office/drawing/2014/chartex" xmlns:cx1="http://schemas.microsoft.com/office/drawing/2015/9/8/chartex" xmlns:cx2="http://schemas.microsoft.com/office/drawing/2015/10/21/chartex" xmlns:cx3="http://schemas.microsoft.com/office/drawing/2016/5/9/chartex" xmlns:cx4="http://schemas.microsoft.com/office/drawing/2016/5/10/chartex" xmlns:cx5="http://schemas.microsoft.com/office/drawing/2016/5/11/chartex" xmlns:cx6="http://schemas.microsoft.com/office/drawing/2016/5/12/chartex" xmlns:cx7="http://schemas.microsoft.com/office/drawing/2016/5/13/chartex" xmlns:cx8="http://schemas.microsoft.com/office/drawing/2016/5/14/chartex" xmlns:mc="http://schemas.openxmlformats.org/markup-compatibility/2006" xmlns:aink="http://schemas.microsoft.com/office/drawing/2016/ink" xmlns:am3d="http://schemas.microsoft.com/office/drawing/2017/model3d" xmlns:o="urn:schemas-microsoft-com:office:office" xmlns:oel="http://schemas.microsoft.com/office/2019/extlst" xmlns:r="http://schemas.openxmlformats.org/officeDocument/2006/relationships" xmlns:m="http://schemas.openxmlformats.org/officeDocument/2006/math" xmlns:v="urn:schemas-microsoft-com:vml" xmlns:wp14="http://schemas.microsoft.com/office/word/2010/wordprocessingDrawing" xmlns:wp="http://schemas.openxmlformats.org/drawingml/2006/wordprocessingDrawing" xmlns:w10="urn:schemas-microsoft-com:office:word" xmlns:w="http://schemas.openxmlformats.org/wordprocessingml/2006/main" xmlns:w14="http://schemas.microsoft.com/office/word/2010/wordml" xmlns:w15="http://schemas.microsoft.com/office/word/2012/wordml" xmlns:w16cex="http://schemas.microsoft.com/office/word/2018/wordml/cex" xmlns:w16cid="http://schemas.microsoft.com/office/word/2016/wordml/cid" xmlns:w16="http://schemas.microsoft.com/office/word/2018/wordml" xmlns:w16du="http://schemas.microsoft.com/office/word/2023/wordml/word16du" xmlns:w16sdtdh="http://schemas.microsoft.com/office/word/2020/wordml/sdtdatahash" xmlns:w16sdtfl="http://schemas.microsoft.com/office/word/2024/wordml/sdtformatlock" xmlns:w16se="http://schemas.microsoft.com/office/word/2015/wordml/symex" xmlns:wpg="http://schemas.microsoft.com/office/word/2010/wordprocessingGroup" xmlns:wpi="http://schemas.microsoft.com/office/word/2010/wordprocessingInk" xmlns:wne="http://schemas.microsoft.com/office/word/2006/wordml" xmlns:wps="http://schemas.microsoft.com/office/word/2010/wordprocessingShape" mc:Ignorable="w14 w15 w16se w16cid w16 w16cex w16sdtdh w16sdtfl w16du wp14">
   <w:comment w:id="0" w:author="Dana Johnson" w:date="2024-02-29T09:10:00Z" w:initials="DJ">
     <w:p>
       <w:pPr>
@@ -3309,28 +3300,28 @@
 </file>
 
 <file path=word/commentsExtended.xml><?xml version="1.0" encoding="utf-8"?>
-<w15:commentsEx xmlns:wpc="http://schemas.microsoft.com/office/word/2010/wordprocessingCanvas" xmlns:cx="http://schemas.microsoft.com/office/drawing/2014/chartex" xmlns:cx1="http://schemas.microsoft.com/office/drawing/2015/9/8/chartex" xmlns:cx2="http://schemas.microsoft.com/office/drawing/2015/10/21/chartex" xmlns:cx3="http://schemas.microsoft.com/office/drawing/2016/5/9/chartex" xmlns:cx4="http://schemas.microsoft.com/office/drawing/2016/5/10/chartex" xmlns:cx5="http://schemas.microsoft.com/office/drawing/2016/5/11/chartex" xmlns:cx6="http://schemas.microsoft.com/office/drawing/2016/5/12/chartex" xmlns:cx7="http://schemas.microsoft.com/office/drawing/2016/5/13/chartex" xmlns:cx8="http://schemas.microsoft.com/office/drawing/2016/5/14/chartex" xmlns:mc="http://schemas.openxmlformats.org/markup-compatibility/2006" xmlns:aink="http://schemas.microsoft.com/office/drawing/2016/ink" xmlns:am3d="http://schemas.microsoft.com/office/drawing/2017/model3d" xmlns:o="urn:schemas-microsoft-com:office:office" xmlns:oel="http://schemas.microsoft.com/office/2019/extlst" xmlns:r="http://schemas.openxmlformats.org/officeDocument/2006/relationships" xmlns:m="http://schemas.openxmlformats.org/officeDocument/2006/math" xmlns:v="urn:schemas-microsoft-com:vml" xmlns:wp14="http://schemas.microsoft.com/office/word/2010/wordprocessingDrawing" xmlns:wp="http://schemas.openxmlformats.org/drawingml/2006/wordprocessingDrawing" xmlns:w10="urn:schemas-microsoft-com:office:word" xmlns:w="http://schemas.openxmlformats.org/wordprocessingml/2006/main" xmlns:w14="http://schemas.microsoft.com/office/word/2010/wordml" xmlns:w15="http://schemas.microsoft.com/office/word/2012/wordml" xmlns:w16cex="http://schemas.microsoft.com/office/word/2018/wordml/cex" xmlns:w16cid="http://schemas.microsoft.com/office/word/2016/wordml/cid" xmlns:w16="http://schemas.microsoft.com/office/word/2018/wordml" xmlns:w16du="http://schemas.microsoft.com/office/word/2023/wordml/word16du" xmlns:w16sdtdh="http://schemas.microsoft.com/office/word/2020/wordml/sdtdatahash" xmlns:w16se="http://schemas.microsoft.com/office/word/2015/wordml/symex" xmlns:wpg="http://schemas.microsoft.com/office/word/2010/wordprocessingGroup" xmlns:wpi="http://schemas.microsoft.com/office/word/2010/wordprocessingInk" xmlns:wne="http://schemas.microsoft.com/office/word/2006/wordml" xmlns:wps="http://schemas.microsoft.com/office/word/2010/wordprocessingShape" mc:Ignorable="w14 w15 w16se w16cid w16 w16cex w16sdtdh w16du wp14">
+<w15:commentsEx xmlns:wpc="http://schemas.microsoft.com/office/word/2010/wordprocessingCanvas" xmlns:cx="http://schemas.microsoft.com/office/drawing/2014/chartex" xmlns:cx1="http://schemas.microsoft.com/office/drawing/2015/9/8/chartex" xmlns:cx2="http://schemas.microsoft.com/office/drawing/2015/10/21/chartex" xmlns:cx3="http://schemas.microsoft.com/office/drawing/2016/5/9/chartex" xmlns:cx4="http://schemas.microsoft.com/office/drawing/2016/5/10/chartex" xmlns:cx5="http://schemas.microsoft.com/office/drawing/2016/5/11/chartex" xmlns:cx6="http://schemas.microsoft.com/office/drawing/2016/5/12/chartex" xmlns:cx7="http://schemas.microsoft.com/office/drawing/2016/5/13/chartex" xmlns:cx8="http://schemas.microsoft.com/office/drawing/2016/5/14/chartex" xmlns:mc="http://schemas.openxmlformats.org/markup-compatibility/2006" xmlns:aink="http://schemas.microsoft.com/office/drawing/2016/ink" xmlns:am3d="http://schemas.microsoft.com/office/drawing/2017/model3d" xmlns:o="urn:schemas-microsoft-com:office:office" xmlns:oel="http://schemas.microsoft.com/office/2019/extlst" xmlns:r="http://schemas.openxmlformats.org/officeDocument/2006/relationships" xmlns:m="http://schemas.openxmlformats.org/officeDocument/2006/math" xmlns:v="urn:schemas-microsoft-com:vml" xmlns:wp14="http://schemas.microsoft.com/office/word/2010/wordprocessingDrawing" xmlns:wp="http://schemas.openxmlformats.org/drawingml/2006/wordprocessingDrawing" xmlns:w10="urn:schemas-microsoft-com:office:word" xmlns:w="http://schemas.openxmlformats.org/wordprocessingml/2006/main" xmlns:w14="http://schemas.microsoft.com/office/word/2010/wordml" xmlns:w15="http://schemas.microsoft.com/office/word/2012/wordml" xmlns:w16cex="http://schemas.microsoft.com/office/word/2018/wordml/cex" xmlns:w16cid="http://schemas.microsoft.com/office/word/2016/wordml/cid" xmlns:w16="http://schemas.microsoft.com/office/word/2018/wordml" xmlns:w16du="http://schemas.microsoft.com/office/word/2023/wordml/word16du" xmlns:w16sdtdh="http://schemas.microsoft.com/office/word/2020/wordml/sdtdatahash" xmlns:w16sdtfl="http://schemas.microsoft.com/office/word/2024/wordml/sdtformatlock" xmlns:w16se="http://schemas.microsoft.com/office/word/2015/wordml/symex" xmlns:wpg="http://schemas.microsoft.com/office/word/2010/wordprocessingGroup" xmlns:wpi="http://schemas.microsoft.com/office/word/2010/wordprocessingInk" xmlns:wne="http://schemas.microsoft.com/office/word/2006/wordml" xmlns:wps="http://schemas.microsoft.com/office/word/2010/wordprocessingShape" mc:Ignorable="w14 w15 w16se w16cid w16 w16cex w16sdtdh w16sdtfl w16du wp14">
   <w15:commentEx w15:paraId="33258F44" w15:done="0"/>
   <w15:commentEx w15:paraId="68794F4A" w15:done="0"/>
 </w15:commentsEx>
 </file>
 
 <file path=word/commentsExtensible.xml><?xml version="1.0" encoding="utf-8"?>
-<w16cex:commentsExtensible xmlns:wpc="http://schemas.microsoft.com/office/word/2010/wordprocessingCanvas" xmlns:cx="http://schemas.microsoft.com/office/drawing/2014/chartex" xmlns:cx1="http://schemas.microsoft.com/office/drawing/2015/9/8/chartex" xmlns:cx2="http://schemas.microsoft.com/office/drawing/2015/10/21/chartex" xmlns:cx3="http://schemas.microsoft.com/office/drawing/2016/5/9/chartex" xmlns:cx4="http://schemas.microsoft.com/office/drawing/2016/5/10/chartex" xmlns:cx5="http://schemas.microsoft.com/office/drawing/2016/5/11/chartex" xmlns:cx6="http://schemas.microsoft.com/office/drawing/2016/5/12/chartex" xmlns:cx7="http://schemas.microsoft.com/office/drawing/2016/5/13/chartex" xmlns:cx8="http://schemas.microsoft.com/office/drawing/2016/5/14/chartex" xmlns:cr="http://schemas.microsoft.com/office/comments/2020/reactions" xmlns:mc="http://schemas.openxmlformats.org/markup-compatibility/2006" xmlns:aink="http://schemas.microsoft.com/office/drawing/2016/ink" xmlns:am3d="http://schemas.microsoft.com/office/drawing/2017/model3d" xmlns:o="urn:schemas-microsoft-com:office:office" xmlns:oel="http://schemas.microsoft.com/office/2019/extlst" xmlns:r="http://schemas.openxmlformats.org/officeDocument/2006/relationships" xmlns:m="http://schemas.openxmlformats.org/officeDocument/2006/math" xmlns:v="urn:schemas-microsoft-com:vml" xmlns:wp14="http://schemas.microsoft.com/office/word/2010/wordprocessingDrawing" xmlns:wp="http://schemas.openxmlformats.org/drawingml/2006/wordprocessingDrawing" xmlns:w10="urn:schemas-microsoft-com:office:word" xmlns:w="http://schemas.openxmlformats.org/wordprocessingml/2006/main" xmlns:w14="http://schemas.microsoft.com/office/word/2010/wordml" xmlns:w15="http://schemas.microsoft.com/office/word/2012/wordml" xmlns:w16cex="http://schemas.microsoft.com/office/word/2018/wordml/cex" xmlns:w16cid="http://schemas.microsoft.com/office/word/2016/wordml/cid" xmlns:w16="http://schemas.microsoft.com/office/word/2018/wordml" xmlns:w16du="http://schemas.microsoft.com/office/word/2023/wordml/word16du" xmlns:w16sdtdh="http://schemas.microsoft.com/office/word/2020/wordml/sdtdatahash" xmlns:w16se="http://schemas.microsoft.com/office/word/2015/wordml/symex" xmlns:wpg="http://schemas.microsoft.com/office/word/2010/wordprocessingGroup" xmlns:wpi="http://schemas.microsoft.com/office/word/2010/wordprocessingInk" xmlns:wne="http://schemas.microsoft.com/office/word/2006/wordml" xmlns:wps="http://schemas.microsoft.com/office/word/2010/wordprocessingShape" mc:Ignorable="w14 w15 w16se w16cid w16 w16cex w16sdtdh cr w16du wp14">
+<w16cex:commentsExtensible xmlns:wpc="http://schemas.microsoft.com/office/word/2010/wordprocessingCanvas" xmlns:cx="http://schemas.microsoft.com/office/drawing/2014/chartex" xmlns:cx1="http://schemas.microsoft.com/office/drawing/2015/9/8/chartex" xmlns:cx2="http://schemas.microsoft.com/office/drawing/2015/10/21/chartex" xmlns:cx3="http://schemas.microsoft.com/office/drawing/2016/5/9/chartex" xmlns:cx4="http://schemas.microsoft.com/office/drawing/2016/5/10/chartex" xmlns:cx5="http://schemas.microsoft.com/office/drawing/2016/5/11/chartex" xmlns:cx6="http://schemas.microsoft.com/office/drawing/2016/5/12/chartex" xmlns:cx7="http://schemas.microsoft.com/office/drawing/2016/5/13/chartex" xmlns:cx8="http://schemas.microsoft.com/office/drawing/2016/5/14/chartex" xmlns:cr="http://schemas.microsoft.com/office/comments/2020/reactions" xmlns:mc="http://schemas.openxmlformats.org/markup-compatibility/2006" xmlns:aink="http://schemas.microsoft.com/office/drawing/2016/ink" xmlns:am3d="http://schemas.microsoft.com/office/drawing/2017/model3d" xmlns:o="urn:schemas-microsoft-com:office:office" xmlns:oel="http://schemas.microsoft.com/office/2019/extlst" xmlns:r="http://schemas.openxmlformats.org/officeDocument/2006/relationships" xmlns:m="http://schemas.openxmlformats.org/officeDocument/2006/math" xmlns:v="urn:schemas-microsoft-com:vml" xmlns:wp14="http://schemas.microsoft.com/office/word/2010/wordprocessingDrawing" xmlns:wp="http://schemas.openxmlformats.org/drawingml/2006/wordprocessingDrawing" xmlns:w10="urn:schemas-microsoft-com:office:word" xmlns:w="http://schemas.openxmlformats.org/wordprocessingml/2006/main" xmlns:w14="http://schemas.microsoft.com/office/word/2010/wordml" xmlns:w15="http://schemas.microsoft.com/office/word/2012/wordml" xmlns:w16cex="http://schemas.microsoft.com/office/word/2018/wordml/cex" xmlns:w16cid="http://schemas.microsoft.com/office/word/2016/wordml/cid" xmlns:w16="http://schemas.microsoft.com/office/word/2018/wordml" xmlns:w16du="http://schemas.microsoft.com/office/word/2023/wordml/word16du" xmlns:w16sdtdh="http://schemas.microsoft.com/office/word/2020/wordml/sdtdatahash" xmlns:w16sdtfl="http://schemas.microsoft.com/office/word/2024/wordml/sdtformatlock" xmlns:w16se="http://schemas.microsoft.com/office/word/2015/wordml/symex" xmlns:wpg="http://schemas.microsoft.com/office/word/2010/wordprocessingGroup" xmlns:wpi="http://schemas.microsoft.com/office/word/2010/wordprocessingInk" xmlns:wne="http://schemas.microsoft.com/office/word/2006/wordml" xmlns:wps="http://schemas.microsoft.com/office/word/2010/wordprocessingShape" mc:Ignorable="w14 w15 w16se w16cid w16 w16cex w16sdtdh w16sdtfl cr w16du wp14">
   <w16cex:commentExtensible w16cex:durableId="381AAB49" w16cex:dateUtc="2024-02-29T15:10:00Z"/>
   <w16cex:commentExtensible w16cex:durableId="37D95FEA" w16cex:dateUtc="2024-03-01T20:52:00Z"/>
 </w16cex:commentsExtensible>
 </file>
 
 <file path=word/commentsIds.xml><?xml version="1.0" encoding="utf-8"?>
-<w16cid:commentsIds xmlns:wpc="http://schemas.microsoft.com/office/word/2010/wordprocessingCanvas" xmlns:cx="http://schemas.microsoft.com/office/drawing/2014/chartex" xmlns:cx1="http://schemas.microsoft.com/office/drawing/2015/9/8/chartex" xmlns:cx2="http://schemas.microsoft.com/office/drawing/2015/10/21/chartex" xmlns:cx3="http://schemas.microsoft.com/office/drawing/2016/5/9/chartex" xmlns:cx4="http://schemas.microsoft.com/office/drawing/2016/5/10/chartex" xmlns:cx5="http://schemas.microsoft.com/office/drawing/2016/5/11/chartex" xmlns:cx6="http://schemas.microsoft.com/office/drawing/2016/5/12/chartex" xmlns:cx7="http://schemas.microsoft.com/office/drawing/2016/5/13/chartex" xmlns:cx8="http://schemas.microsoft.com/office/drawing/2016/5/14/chartex" xmlns:mc="http://schemas.openxmlformats.org/markup-compatibility/2006" xmlns:aink="http://schemas.microsoft.com/office/drawing/2016/ink" xmlns:am3d="http://schemas.microsoft.com/office/drawing/2017/model3d" xmlns:o="urn:schemas-microsoft-com:office:office" xmlns:oel="http://schemas.microsoft.com/office/2019/extlst" xmlns:r="http://schemas.openxmlformats.org/officeDocument/2006/relationships" xmlns:m="http://schemas.openxmlformats.org/officeDocument/2006/math" xmlns:v="urn:schemas-microsoft-com:vml" xmlns:wp14="http://schemas.microsoft.com/office/word/2010/wordprocessingDrawing" xmlns:wp="http://schemas.openxmlformats.org/drawingml/2006/wordprocessingDrawing" xmlns:w10="urn:schemas-microsoft-com:office:word" xmlns:w="http://schemas.openxmlformats.org/wordprocessingml/2006/main" xmlns:w14="http://schemas.microsoft.com/office/word/2010/wordml" xmlns:w15="http://schemas.microsoft.com/office/word/2012/wordml" xmlns:w16cex="http://schemas.microsoft.com/office/word/2018/wordml/cex" xmlns:w16cid="http://schemas.microsoft.com/office/word/2016/wordml/cid" xmlns:w16="http://schemas.microsoft.com/office/word/2018/wordml" xmlns:w16du="http://schemas.microsoft.com/office/word/2023/wordml/word16du" xmlns:w16sdtdh="http://schemas.microsoft.com/office/word/2020/wordml/sdtdatahash" xmlns:w16se="http://schemas.microsoft.com/office/word/2015/wordml/symex" xmlns:wpg="http://schemas.microsoft.com/office/word/2010/wordprocessingGroup" xmlns:wpi="http://schemas.microsoft.com/office/word/2010/wordprocessingInk" xmlns:wne="http://schemas.microsoft.com/office/word/2006/wordml" xmlns:wps="http://schemas.microsoft.com/office/word/2010/wordprocessingShape" mc:Ignorable="w14 w15 w16se w16cid w16 w16cex w16sdtdh w16du wp14">
+<w16cid:commentsIds xmlns:wpc="http://schemas.microsoft.com/office/word/2010/wordprocessingCanvas" xmlns:cx="http://schemas.microsoft.com/office/drawing/2014/chartex" xmlns:cx1="http://schemas.microsoft.com/office/drawing/2015/9/8/chartex" xmlns:cx2="http://schemas.microsoft.com/office/drawing/2015/10/21/chartex" xmlns:cx3="http://schemas.microsoft.com/office/drawing/2016/5/9/chartex" xmlns:cx4="http://schemas.microsoft.com/office/drawing/2016/5/10/chartex" xmlns:cx5="http://schemas.microsoft.com/office/drawing/2016/5/11/chartex" xmlns:cx6="http://schemas.microsoft.com/office/drawing/2016/5/12/chartex" xmlns:cx7="http://schemas.microsoft.com/office/drawing/2016/5/13/chartex" xmlns:cx8="http://schemas.microsoft.com/office/drawing/2016/5/14/chartex" xmlns:mc="http://schemas.openxmlformats.org/markup-compatibility/2006" xmlns:aink="http://schemas.microsoft.com/office/drawing/2016/ink" xmlns:am3d="http://schemas.microsoft.com/office/drawing/2017/model3d" xmlns:o="urn:schemas-microsoft-com:office:office" xmlns:oel="http://schemas.microsoft.com/office/2019/extlst" xmlns:r="http://schemas.openxmlformats.org/officeDocument/2006/relationships" xmlns:m="http://schemas.openxmlformats.org/officeDocument/2006/math" xmlns:v="urn:schemas-microsoft-com:vml" xmlns:wp14="http://schemas.microsoft.com/office/word/2010/wordprocessingDrawing" xmlns:wp="http://schemas.openxmlformats.org/drawingml/2006/wordprocessingDrawing" xmlns:w10="urn:schemas-microsoft-com:office:word" xmlns:w="http://schemas.openxmlformats.org/wordprocessingml/2006/main" xmlns:w14="http://schemas.microsoft.com/office/word/2010/wordml" xmlns:w15="http://schemas.microsoft.com/office/word/2012/wordml" xmlns:w16cex="http://schemas.microsoft.com/office/word/2018/wordml/cex" xmlns:w16cid="http://schemas.microsoft.com/office/word/2016/wordml/cid" xmlns:w16="http://schemas.microsoft.com/office/word/2018/wordml" xmlns:w16du="http://schemas.microsoft.com/office/word/2023/wordml/word16du" xmlns:w16sdtdh="http://schemas.microsoft.com/office/word/2020/wordml/sdtdatahash" xmlns:w16sdtfl="http://schemas.microsoft.com/office/word/2024/wordml/sdtformatlock" xmlns:w16se="http://schemas.microsoft.com/office/word/2015/wordml/symex" xmlns:wpg="http://schemas.microsoft.com/office/word/2010/wordprocessingGroup" xmlns:wpi="http://schemas.microsoft.com/office/word/2010/wordprocessingInk" xmlns:wne="http://schemas.microsoft.com/office/word/2006/wordml" xmlns:wps="http://schemas.microsoft.com/office/word/2010/wordprocessingShape" mc:Ignorable="w14 w15 w16se w16cid w16 w16cex w16sdtdh w16sdtfl w16du wp14">
   <w16cid:commentId w16cid:paraId="33258F44" w16cid:durableId="381AAB49"/>
   <w16cid:commentId w16cid:paraId="68794F4A" w16cid:durableId="37D95FEA"/>
 </w16cid:commentsIds>
 </file>
 
 <file path=word/numbering.xml><?xml version="1.0" encoding="utf-8"?>
-<w:numbering xmlns:wpc="http://schemas.microsoft.com/office/word/2010/wordprocessingCanvas" xmlns:cx="http://schemas.microsoft.com/office/drawing/2014/chartex" xmlns:cx1="http://schemas.microsoft.com/office/drawing/2015/9/8/chartex" xmlns:cx2="http://schemas.microsoft.com/office/drawing/2015/10/21/chartex" xmlns:cx3="http://schemas.microsoft.com/office/drawing/2016/5/9/chartex" xmlns:cx4="http://schemas.microsoft.com/office/drawing/2016/5/10/chartex" xmlns:cx5="http://schemas.microsoft.com/office/drawing/2016/5/11/chartex" xmlns:cx6="http://schemas.microsoft.com/office/drawing/2016/5/12/chartex" xmlns:cx7="http://schemas.microsoft.com/office/drawing/2016/5/13/chartex" xmlns:cx8="http://schemas.microsoft.com/office/drawing/2016/5/14/chartex" xmlns:mc="http://schemas.openxmlformats.org/markup-compatibility/2006" xmlns:aink="http://schemas.microsoft.com/office/drawing/2016/ink" xmlns:am3d="http://schemas.microsoft.com/office/drawing/2017/model3d" xmlns:o="urn:schemas-microsoft-com:office:office" xmlns:oel="http://schemas.microsoft.com/office/2019/extlst" xmlns:r="http://schemas.openxmlformats.org/officeDocument/2006/relationships" xmlns:m="http://schemas.openxmlformats.org/officeDocument/2006/math" xmlns:v="urn:schemas-microsoft-com:vml" xmlns:wp14="http://schemas.microsoft.com/office/word/2010/wordprocessingDrawing" xmlns:wp="http://schemas.openxmlformats.org/drawingml/2006/wordprocessingDrawing" xmlns:w10="urn:schemas-microsoft-com:office:word" xmlns:w="http://schemas.openxmlformats.org/wordprocessingml/2006/main" xmlns:w14="http://schemas.microsoft.com/office/word/2010/wordml" xmlns:w15="http://schemas.microsoft.com/office/word/2012/wordml" xmlns:w16cex="http://schemas.microsoft.com/office/word/2018/wordml/cex" xmlns:w16cid="http://schemas.microsoft.com/office/word/2016/wordml/cid" xmlns:w16="http://schemas.microsoft.com/office/word/2018/wordml" xmlns:w16du="http://schemas.microsoft.com/office/word/2023/wordml/word16du" xmlns:w16sdtdh="http://schemas.microsoft.com/office/word/2020/wordml/sdtdatahash" xmlns:w16se="http://schemas.microsoft.com/office/word/2015/wordml/symex" xmlns:wpg="http://schemas.microsoft.com/office/word/2010/wordprocessingGroup" xmlns:wpi="http://schemas.microsoft.com/office/word/2010/wordprocessingInk" xmlns:wne="http://schemas.microsoft.com/office/word/2006/wordml" xmlns:wps="http://schemas.microsoft.com/office/word/2010/wordprocessingShape" mc:Ignorable="w14 w15 w16se w16cid w16 w16cex w16sdtdh w16du wp14">
+<w:numbering xmlns:wpc="http://schemas.microsoft.com/office/word/2010/wordprocessingCanvas" xmlns:cx="http://schemas.microsoft.com/office/drawing/2014/chartex" xmlns:cx1="http://schemas.microsoft.com/office/drawing/2015/9/8/chartex" xmlns:cx2="http://schemas.microsoft.com/office/drawing/2015/10/21/chartex" xmlns:cx3="http://schemas.microsoft.com/office/drawing/2016/5/9/chartex" xmlns:cx4="http://schemas.microsoft.com/office/drawing/2016/5/10/chartex" xmlns:cx5="http://schemas.microsoft.com/office/drawing/2016/5/11/chartex" xmlns:cx6="http://schemas.microsoft.com/office/drawing/2016/5/12/chartex" xmlns:cx7="http://schemas.microsoft.com/office/drawing/2016/5/13/chartex" xmlns:cx8="http://schemas.microsoft.com/office/drawing/2016/5/14/chartex" xmlns:mc="http://schemas.openxmlformats.org/markup-compatibility/2006" xmlns:aink="http://schemas.microsoft.com/office/drawing/2016/ink" xmlns:am3d="http://schemas.microsoft.com/office/drawing/2017/model3d" xmlns:o="urn:schemas-microsoft-com:office:office" xmlns:oel="http://schemas.microsoft.com/office/2019/extlst" xmlns:r="http://schemas.openxmlformats.org/officeDocument/2006/relationships" xmlns:m="http://schemas.openxmlformats.org/officeDocument/2006/math" xmlns:v="urn:schemas-microsoft-com:vml" xmlns:wp14="http://schemas.microsoft.com/office/word/2010/wordprocessingDrawing" xmlns:wp="http://schemas.openxmlformats.org/drawingml/2006/wordprocessingDrawing" xmlns:w10="urn:schemas-microsoft-com:office:word" xmlns:w="http://schemas.openxmlformats.org/wordprocessingml/2006/main" xmlns:w14="http://schemas.microsoft.com/office/word/2010/wordml" xmlns:w15="http://schemas.microsoft.com/office/word/2012/wordml" xmlns:w16cex="http://schemas.microsoft.com/office/word/2018/wordml/cex" xmlns:w16cid="http://schemas.microsoft.com/office/word/2016/wordml/cid" xmlns:w16="http://schemas.microsoft.com/office/word/2018/wordml" xmlns:w16du="http://schemas.microsoft.com/office/word/2023/wordml/word16du" xmlns:w16sdtdh="http://schemas.microsoft.com/office/word/2020/wordml/sdtdatahash" xmlns:w16sdtfl="http://schemas.microsoft.com/office/word/2024/wordml/sdtformatlock" xmlns:w16se="http://schemas.microsoft.com/office/word/2015/wordml/symex" xmlns:wpg="http://schemas.microsoft.com/office/word/2010/wordprocessingGroup" xmlns:wpi="http://schemas.microsoft.com/office/word/2010/wordprocessingInk" xmlns:wne="http://schemas.microsoft.com/office/word/2006/wordml" xmlns:wps="http://schemas.microsoft.com/office/word/2010/wordprocessingShape" mc:Ignorable="w14 w15 w16se w16cid w16 w16cex w16sdtdh w16sdtfl w16du wp14">
   <w:abstractNum w:abstractNumId="0" w15:restartNumberingAfterBreak="0">
     <w:nsid w:val="0FE33017"/>
     <w:multiLevelType w:val="hybridMultilevel"/>
@@ -3726,7 +3717,7 @@
 </file>
 
 <file path=word/people.xml><?xml version="1.0" encoding="utf-8"?>
-<w15:people xmlns:wpc="http://schemas.microsoft.com/office/word/2010/wordprocessingCanvas" xmlns:cx="http://schemas.microsoft.com/office/drawing/2014/chartex" xmlns:cx1="http://schemas.microsoft.com/office/drawing/2015/9/8/chartex" xmlns:cx2="http://schemas.microsoft.com/office/drawing/2015/10/21/chartex" xmlns:cx3="http://schemas.microsoft.com/office/drawing/2016/5/9/chartex" xmlns:cx4="http://schemas.microsoft.com/office/drawing/2016/5/10/chartex" xmlns:cx5="http://schemas.microsoft.com/office/drawing/2016/5/11/chartex" xmlns:cx6="http://schemas.microsoft.com/office/drawing/2016/5/12/chartex" xmlns:cx7="http://schemas.microsoft.com/office/drawing/2016/5/13/chartex" xmlns:cx8="http://schemas.microsoft.com/office/drawing/2016/5/14/chartex" xmlns:mc="http://schemas.openxmlformats.org/markup-compatibility/2006" xmlns:aink="http://schemas.microsoft.com/office/drawing/2016/ink" xmlns:am3d="http://schemas.microsoft.com/office/drawing/2017/model3d" xmlns:o="urn:schemas-microsoft-com:office:office" xmlns:oel="http://schemas.microsoft.com/office/2019/extlst" xmlns:r="http://schemas.openxmlformats.org/officeDocument/2006/relationships" xmlns:m="http://schemas.openxmlformats.org/officeDocument/2006/math" xmlns:v="urn:schemas-microsoft-com:vml" xmlns:wp14="http://schemas.microsoft.com/office/word/2010/wordprocessingDrawing" xmlns:wp="http://schemas.openxmlformats.org/drawingml/2006/wordprocessingDrawing" xmlns:w10="urn:schemas-microsoft-com:office:word" xmlns:w="http://schemas.openxmlformats.org/wordprocessingml/2006/main" xmlns:w14="http://schemas.microsoft.com/office/word/2010/wordml" xmlns:w15="http://schemas.microsoft.com/office/word/2012/wordml" xmlns:w16cex="http://schemas.microsoft.com/office/word/2018/wordml/cex" xmlns:w16cid="http://schemas.microsoft.com/office/word/2016/wordml/cid" xmlns:w16="http://schemas.microsoft.com/office/word/2018/wordml" xmlns:w16du="http://schemas.microsoft.com/office/word/2023/wordml/word16du" xmlns:w16sdtdh="http://schemas.microsoft.com/office/word/2020/wordml/sdtdatahash" xmlns:w16se="http://schemas.microsoft.com/office/word/2015/wordml/symex" xmlns:wpg="http://schemas.microsoft.com/office/word/2010/wordprocessingGroup" xmlns:wpi="http://schemas.microsoft.com/office/word/2010/wordprocessingInk" xmlns:wne="http://schemas.microsoft.com/office/word/2006/wordml" xmlns:wps="http://schemas.microsoft.com/office/word/2010/wordprocessingShape" mc:Ignorable="w14 w15 w16se w16cid w16 w16cex w16sdtdh w16du wp14">
+<w15:people xmlns:wpc="http://schemas.microsoft.com/office/word/2010/wordprocessingCanvas" xmlns:cx="http://schemas.microsoft.com/office/drawing/2014/chartex" xmlns:cx1="http://schemas.microsoft.com/office/drawing/2015/9/8/chartex" xmlns:cx2="http://schemas.microsoft.com/office/drawing/2015/10/21/chartex" xmlns:cx3="http://schemas.microsoft.com/office/drawing/2016/5/9/chartex" xmlns:cx4="http://schemas.microsoft.com/office/drawing/2016/5/10/chartex" xmlns:cx5="http://schemas.microsoft.com/office/drawing/2016/5/11/chartex" xmlns:cx6="http://schemas.microsoft.com/office/drawing/2016/5/12/chartex" xmlns:cx7="http://schemas.microsoft.com/office/drawing/2016/5/13/chartex" xmlns:cx8="http://schemas.microsoft.com/office/drawing/2016/5/14/chartex" xmlns:mc="http://schemas.openxmlformats.org/markup-compatibility/2006" xmlns:aink="http://schemas.microsoft.com/office/drawing/2016/ink" xmlns:am3d="http://schemas.microsoft.com/office/drawing/2017/model3d" xmlns:o="urn:schemas-microsoft-com:office:office" xmlns:oel="http://schemas.microsoft.com/office/2019/extlst" xmlns:r="http://schemas.openxmlformats.org/officeDocument/2006/relationships" xmlns:m="http://schemas.openxmlformats.org/officeDocument/2006/math" xmlns:v="urn:schemas-microsoft-com:vml" xmlns:wp14="http://schemas.microsoft.com/office/word/2010/wordprocessingDrawing" xmlns:wp="http://schemas.openxmlformats.org/drawingml/2006/wordprocessingDrawing" xmlns:w10="urn:schemas-microsoft-com:office:word" xmlns:w="http://schemas.openxmlformats.org/wordprocessingml/2006/main" xmlns:w14="http://schemas.microsoft.com/office/word/2010/wordml" xmlns:w15="http://schemas.microsoft.com/office/word/2012/wordml" xmlns:w16cex="http://schemas.microsoft.com/office/word/2018/wordml/cex" xmlns:w16cid="http://schemas.microsoft.com/office/word/2016/wordml/cid" xmlns:w16="http://schemas.microsoft.com/office/word/2018/wordml" xmlns:w16du="http://schemas.microsoft.com/office/word/2023/wordml/word16du" xmlns:w16sdtdh="http://schemas.microsoft.com/office/word/2020/wordml/sdtdatahash" xmlns:w16sdtfl="http://schemas.microsoft.com/office/word/2024/wordml/sdtformatlock" xmlns:w16se="http://schemas.microsoft.com/office/word/2015/wordml/symex" xmlns:wpg="http://schemas.microsoft.com/office/word/2010/wordprocessingGroup" xmlns:wpi="http://schemas.microsoft.com/office/word/2010/wordprocessingInk" xmlns:wne="http://schemas.microsoft.com/office/word/2006/wordml" xmlns:wps="http://schemas.microsoft.com/office/word/2010/wordprocessingShape" mc:Ignorable="w14 w15 w16se w16cid w16 w16cex w16sdtdh w16sdtfl w16du wp14">
   <w15:person w15:author="Dana Johnson">
     <w15:presenceInfo w15:providerId="AD" w15:userId="S::dbjohnson7@wisc.edu::60f8d6ec-6db7-4ed1-8b2f-df9c4213e9a8"/>
   </w15:person>
@@ -3734,7 +3725,7 @@
 </file>
 
 <file path=word/styles.xml><?xml version="1.0" encoding="utf-8"?>
-<w:styles xmlns:mc="http://schemas.openxmlformats.org/markup-compatibility/2006" xmlns:r="http://schemas.openxmlformats.org/officeDocument/2006/relationships" xmlns:w="http://schemas.openxmlformats.org/wordprocessingml/2006/main" xmlns:w14="http://schemas.microsoft.com/office/word/2010/wordml" xmlns:w15="http://schemas.microsoft.com/office/word/2012/wordml" xmlns:w16cex="http://schemas.microsoft.com/office/word/2018/wordml/cex" xmlns:w16cid="http://schemas.microsoft.com/office/word/2016/wordml/cid" xmlns:w16="http://schemas.microsoft.com/office/word/2018/wordml" xmlns:w16du="http://schemas.microsoft.com/office/word/2023/wordml/word16du" xmlns:w16sdtdh="http://schemas.microsoft.com/office/word/2020/wordml/sdtdatahash" xmlns:w16se="http://schemas.microsoft.com/office/word/2015/wordml/symex" mc:Ignorable="w14 w15 w16se w16cid w16 w16cex w16sdtdh w16du">
+<w:styles xmlns:mc="http://schemas.openxmlformats.org/markup-compatibility/2006" xmlns:r="http://schemas.openxmlformats.org/officeDocument/2006/relationships" xmlns:w="http://schemas.openxmlformats.org/wordprocessingml/2006/main" xmlns:w14="http://schemas.microsoft.com/office/word/2010/wordml" xmlns:w15="http://schemas.microsoft.com/office/word/2012/wordml" xmlns:w16cex="http://schemas.microsoft.com/office/word/2018/wordml/cex" xmlns:w16cid="http://schemas.microsoft.com/office/word/2016/wordml/cid" xmlns:w16="http://schemas.microsoft.com/office/word/2018/wordml" xmlns:w16du="http://schemas.microsoft.com/office/word/2023/wordml/word16du" xmlns:w16sdtdh="http://schemas.microsoft.com/office/word/2020/wordml/sdtdatahash" xmlns:w16sdtfl="http://schemas.microsoft.com/office/word/2024/wordml/sdtformatlock" xmlns:w16se="http://schemas.microsoft.com/office/word/2015/wordml/symex" mc:Ignorable="w14 w15 w16se w16cid w16 w16cex w16sdtdh w16sdtfl w16du">
   <w:docDefaults>
     <w:rPrDefault>
       <w:rPr>

</xml_diff>